<commit_message>
Continuing of minutes update
Continuing adding the task IDs
</commit_message>
<xml_diff>
--- a/Minutes/17 Minutes for the 24.11.2014.docx
+++ b/Minutes/17 Minutes for the 24.11.2014.docx
@@ -316,7 +316,6 @@
           <w:numId w:val="1"/>
         </w:numPr>
       </w:pPr>
-      <w:bookmarkStart w:id="0" w:name="_GoBack"/>
       <w:r>
         <w:t xml:space="preserve">Nicholas </w:t>
       </w:r>
@@ -421,7 +420,6 @@
         <w:t>mpleted</w:t>
       </w:r>
     </w:p>
-    <w:bookmarkEnd w:id="0"/>
     <w:p>
       <w:pPr>
         <w:pStyle w:val="ListParagraph"/>
@@ -675,8 +673,13 @@
           <w:numId w:val="1"/>
         </w:numPr>
       </w:pPr>
-      <w:r>
-        <w:t xml:space="preserve">Christi Toba (sit10) </w:t>
+      <w:proofErr w:type="spellStart"/>
+      <w:r>
+        <w:t>Cristi</w:t>
+      </w:r>
+      <w:proofErr w:type="spellEnd"/>
+      <w:r>
+        <w:t xml:space="preserve"> Toba (sit10) </w:t>
       </w:r>
       <w:r>
         <w:tab/>
@@ -1069,7 +1072,13 @@
         </w:numPr>
       </w:pPr>
       <w:r>
-        <w:t>Web people need to have some work completed by Thursday (20.11.2014) to make sure everything is on track. (Task ID WEB008)</w:t>
+        <w:t>Web people need to have some work completed by Thursday (20.11.2014) to make sure everything is on track. (Task ID WEB00</w:t>
+      </w:r>
+      <w:r>
+        <w:t>9</w:t>
+      </w:r>
+      <w:r>
+        <w:t>)</w:t>
       </w:r>
       <w:r>
         <w:tab/>
@@ -1107,7 +1116,13 @@
       </w:r>
       <w:proofErr w:type="spellEnd"/>
       <w:r>
-        <w:t>) needs to look at how the database will store the plant spices.  (Task ID WEB009)</w:t>
+        <w:t>) needs to look at how the database will store the plant spices.  (Task ID WEB0</w:t>
+      </w:r>
+      <w:r>
+        <w:t>10</w:t>
+      </w:r>
+      <w:r>
+        <w:t>)</w:t>
       </w:r>
       <w:r>
         <w:tab/>
@@ -1259,16 +1274,7 @@
         <w:t>)</w:t>
       </w:r>
       <w:r>
-        <w:t xml:space="preserve"> </w:t>
-      </w:r>
-      <w:r>
-        <w:t>(</w:t>
-      </w:r>
-      <w:r>
-        <w:t>Task ID JAV011</w:t>
-      </w:r>
-      <w:r>
-        <w:t>)</w:t>
+        <w:t xml:space="preserve"> (Task ID JAV011)</w:t>
       </w:r>
     </w:p>
     <w:p>
@@ -1301,13 +1307,7 @@
         <w:t xml:space="preserve">) </w:t>
       </w:r>
       <w:r>
-        <w:t>(</w:t>
-      </w:r>
-      <w:r>
-        <w:t>Task ID JAV012</w:t>
-      </w:r>
-      <w:r>
-        <w:t>)</w:t>
+        <w:t>(Task ID JAV012)</w:t>
       </w:r>
     </w:p>
     <w:p>
@@ -1354,16 +1354,13 @@
         <w:t>iagrams</w:t>
       </w:r>
       <w:r>
+        <w:t xml:space="preserve"> (Task ID JAV013)</w:t>
+      </w:r>
+      <w:r>
         <w:t xml:space="preserve"> </w:t>
       </w:r>
       <w:r>
-        <w:t>(</w:t>
-      </w:r>
-      <w:r>
-        <w:t>Task ID JAV013</w:t>
-      </w:r>
-      <w:r>
-        <w:t>)</w:t>
+        <w:t xml:space="preserve"> </w:t>
       </w:r>
     </w:p>
     <w:p>
@@ -1381,16 +1378,13 @@
         <w:t>Deadline missed re-assessed to be completed on Thursday(27.11.2014)</w:t>
       </w:r>
       <w:r>
-        <w:t xml:space="preserve"> </w:t>
-      </w:r>
-      <w:r>
-        <w:t>(</w:t>
-      </w:r>
-      <w:r>
-        <w:t>Task ID WEB</w:t>
-      </w:r>
-      <w:r>
-        <w:t>010)</w:t>
+        <w:t xml:space="preserve"> (Task ID WEB01</w:t>
+      </w:r>
+      <w:r>
+        <w:t>1</w:t>
+      </w:r>
+      <w:r>
+        <w:t>)</w:t>
       </w:r>
     </w:p>
     <w:p>
@@ -1407,6 +1401,8 @@
       <w:r>
         <w:t xml:space="preserve">people </w:t>
       </w:r>
+      <w:bookmarkStart w:id="0" w:name="_GoBack"/>
+      <w:bookmarkEnd w:id="0"/>
     </w:p>
     <w:p>
       <w:pPr>
@@ -1444,7 +1440,13 @@
         <w:t xml:space="preserve">spices </w:t>
       </w:r>
       <w:r>
-        <w:t>in database (</w:t>
+        <w:t xml:space="preserve">in </w:t>
+      </w:r>
+      <w:r>
+        <w:t xml:space="preserve">the </w:t>
+      </w:r>
+      <w:r>
+        <w:t>database (</w:t>
       </w:r>
       <w:r>
         <w:t>Thursday 27.11.2014</w:t>
@@ -1453,13 +1455,13 @@
         <w:t>)</w:t>
       </w:r>
       <w:r>
-        <w:t xml:space="preserve"> </w:t>
-      </w:r>
-      <w:r>
-        <w:t xml:space="preserve">(Task ID </w:t>
-      </w:r>
-      <w:r>
-        <w:t>WEB011</w:t>
+        <w:t xml:space="preserve"> (Task ID </w:t>
+      </w:r>
+      <w:r>
+        <w:t>WEB01</w:t>
+      </w:r>
+      <w:r>
+        <w:t>2</w:t>
       </w:r>
       <w:r>
         <w:t>)</w:t>
@@ -1504,9 +1506,6 @@
       </w:r>
       <w:r>
         <w:t>tomorrow</w:t>
-      </w:r>
-      <w:r>
-        <w:t xml:space="preserve"> (Task ID WEB012)</w:t>
       </w:r>
     </w:p>
     <w:p/>
@@ -1877,7 +1876,7 @@
                 <w:bCs/>
                 <w:noProof/>
               </w:rPr>
-              <w:t>1</w:t>
+              <w:t>2</w:t>
             </w:r>
             <w:r>
               <w:rPr>

</xml_diff>